<commit_message>
project files added and demo slides
</commit_message>
<xml_diff>
--- a/demo/draft paper.docx
+++ b/demo/draft paper.docx
@@ -4,6 +4,12 @@
   <w:body>
     <w:p>
       <w:r>
+        <w:t>EEEE 547/647 AI EXPLORATIONS, FALL 2021 - SEMESTER PROJECT</w:t>
+      </w:r>
+    </w:p>
+    <w:p/>
+    <w:p>
+      <w:r>
         <w:t>Abstract</w:t>
       </w:r>
     </w:p>
@@ -50,18 +56,71 @@
     </w:p>
     <w:p/>
     <w:p>
-      <w:r>
+      <w:pPr>
+        <w:rPr>
+          <w:b/>
+          <w:bCs/>
+        </w:rPr>
+      </w:pPr>
+      <w:r>
+        <w:rPr>
+          <w:b/>
+          <w:bCs/>
+        </w:rPr>
         <w:t>Introduction</w:t>
       </w:r>
     </w:p>
     <w:p>
       <w:r>
-        <w:t>It’s important to consider that our brain makes decisions based on votes across many sub regions of the brain [1].</w:t>
-      </w:r>
-    </w:p>
-    <w:p>
-      <w:r>
-        <w:t>A proposed hypothesis is that if agents are tasked with classifying portions of an image instead of an entire image, then noise and adversarial data may be ignored, since the total loss from noise or an adversarial attack acts upon an entire image, and our agents vote on subsections, ignoring the total obfuscation of the data. An example: two convolutional agents inspect an image at different down sampling rates or dilations. Each network is inspecting a relatively similar image, but each use a different feature extraction approach. This ensures that the agents come to different conclusions at different times on different data – even though they are both looking at the same image. When it comes time to validate and vote on a classification, the closest agent to the desired goal is rewarded and the “genes” or parameters that succeeded are exchanged between not so successful agents. This process can be called reproduction and can generate a new agent which performs and learns by its influence on the previous successful generation.</w:t>
+        <w:t xml:space="preserve">It’s important to consider that our brain makes decisions based on votes across many sub regions of the brain </w:t>
+      </w:r>
+      <w:r>
+        <w:t>A proposed hypothesis is that if agents are tasked with classifying portions of an image instead of an entire image, then noise and adversarial data may be ignored, since the total loss from noise or an adversarial attack acts upon an entire image, and our agents vote on subsections, ignoring the total obfuscation of the data. An example: two convolutional agents inspect an image at different down sampling rates or dilations. Each network is inspecting a relatively similar image, but each use a different feature extraction approach. This ensures that the agents come to different conclusions at different times on different data – even though they are both looking at the same image. When it comes time to validate and vote on a classification, the closest agent to the desired goal is rewarded and the “genes” or parameters that succeeded are exchanged between not so successful agents. This process can be called reproduction and can generate a new agent which performs and learns by its influence on the previous generation.</w:t>
+      </w:r>
+    </w:p>
+    <w:p/>
+    <w:p>
+      <w:r>
+        <w:t xml:space="preserve">An important theory as to how our brains function in relation to neural networks relates back to the book </w:t>
+      </w:r>
+      <w:r>
+        <w:t>A Thousand Brains: A New Theory of Intelligence</w:t>
+      </w:r>
+      <w:r>
+        <w:t xml:space="preserve">, by Jeff Hawkins. Our brains are comprised of </w:t>
+      </w:r>
+      <w:r>
+        <w:t>thousands of</w:t>
+      </w:r>
+      <w:r>
+        <w:t xml:space="preserve"> sub regions that tackle problems and make decisions every day. These regions will take on the problems at different levels of abstraction and pool together to vote on what to do next.</w:t>
+      </w:r>
+      <w:r>
+        <w:t xml:space="preserve"> I plan to take this basic understanding of the theory and apply it to train a population of agents equipped with convolutional neural networks. Each network shall focus on different areas and features of an input image. During training, agents will swap, </w:t>
+      </w:r>
+      <w:r>
+        <w:t>modify,</w:t>
+      </w:r>
+      <w:r>
+        <w:t xml:space="preserve"> and delete, layers and neurons when interacting with another agent. At the end of each learning cycle, two agents, one fit and another not, will reproduce and exchange network information. The “healthy” network will pass genes  (layers and nodes) onto their offspring. Creating a new potentially smarter generation. When it comes time for classification, these agents will pool together their predictions and come to a common vote as to what is being viewed.</w:t>
+      </w:r>
+      <w:r>
+        <w:t xml:space="preserve"> </w:t>
+      </w:r>
+      <w:r>
+        <w:t xml:space="preserve">An </w:t>
+      </w:r>
+      <w:r>
+        <w:lastRenderedPageBreak/>
+        <w:t>example: two convolutional agents inspect an image at different down sampling rates or dilations. Each network is inspecting a relatively similar image, but each use a different feature extraction approach. This ensures that the agents come to different conclusions at different times on different data – even though they are both looking at the same image. When it comes time to validate and vote on a classification, the closest agent to the desired goal is rewarded and the “genes” or parameters that succeeded are exchanged between not so successful agents. This process can be called reproduction and can generate a new agent which performs and learns by its influence on the previous generation.</w:t>
+      </w:r>
+    </w:p>
+    <w:p>
+      <w:r>
+        <w:t xml:space="preserve">State of the art networks train on networks that have variable parameter space and </w:t>
+      </w:r>
+      <w:r>
+        <w:t>layer depth. This is what distinguishes networks from each other. I propose that this new approach will leverage multiple agent perspectives and levels of abstraction, coupled with a voting system (or voting layer) that combines the votes and errors such that each new generation of agents learns and trains at the same time. New generations will come and go during the training process. The final network is comprised multiple agents voting on different abstractions of an image. These final trained agents are the regions of the brain that are independent of each other in terms of direction connection, yet still affect the outcome of a classification.</w:t>
       </w:r>
     </w:p>
     <w:p>
@@ -76,14 +135,1635 @@
           <w:rPr>
             <w:rStyle w:val="Hyperlink"/>
           </w:rPr>
-          <w:t>https://link.springer.com/article/10.1007/s42452-021-04715-0</w:t>
+          <w:t>https://link.springer.com/artic</w:t>
+        </w:r>
+        <w:r>
+          <w:rPr>
+            <w:rStyle w:val="Hyperlink"/>
+          </w:rPr>
+          <w:t>l</w:t>
+        </w:r>
+        <w:r>
+          <w:rPr>
+            <w:rStyle w:val="Hyperlink"/>
+          </w:rPr>
+          <w:t>e/10.1007/s42452-021-04715-0</w:t>
         </w:r>
       </w:hyperlink>
     </w:p>
+    <w:p>
+      <w:pPr>
+        <w:rPr>
+          <w:b/>
+          <w:bCs/>
+        </w:rPr>
+      </w:pPr>
+      <w:r>
+        <w:rPr>
+          <w:b/>
+          <w:bCs/>
+        </w:rPr>
+        <w:t>Background and Benchmarks</w:t>
+      </w:r>
+    </w:p>
+    <w:p>
+      <w:r>
+        <w:t>To simplify, the most important benchmarks for this model will focus on layer depth (l), parameter count (p), average speed in milliseconds of forward and backward passes (</w:t>
+      </w:r>
+      <w:proofErr w:type="spellStart"/>
+      <w:r>
+        <w:t>f,b</w:t>
+      </w:r>
+      <w:proofErr w:type="spellEnd"/>
+      <w:r>
+        <w:t xml:space="preserve">), and overall accuracy of prediction (a). </w:t>
+      </w:r>
+      <w:r>
+        <w:t xml:space="preserve">Once metrics are gathered for different </w:t>
+      </w:r>
+      <w:r>
+        <w:t>agent populations</w:t>
+      </w:r>
+      <w:r>
+        <w:t>, only then can I compare current popular networks performances to mine.</w:t>
+      </w:r>
+    </w:p>
+    <w:p>
+      <w:hyperlink r:id="rId5" w:history="1">
+        <w:r>
+          <w:rPr>
+            <w:rStyle w:val="Hyperlink"/>
+          </w:rPr>
+          <w:t>https://www.researchgate.net/publication/325517930_Benchmark_analysis_of_popular_ImageNet_classification_deep_CNN_architectures</w:t>
+        </w:r>
+      </w:hyperlink>
+    </w:p>
+    <w:p>
+      <w:hyperlink r:id="rId6" w:history="1">
+        <w:r>
+          <w:rPr>
+            <w:rStyle w:val="Hyperlink"/>
+          </w:rPr>
+          <w:t>https://paperswithcode.com/sota/image-classification-on-mnist</w:t>
+        </w:r>
+      </w:hyperlink>
+    </w:p>
     <w:p/>
     <w:p>
       <w:r>
-        <w:t>Background and Benchmarks</w:t>
+        <w:t>[2]</w:t>
+      </w:r>
+      <w:r>
+        <w:t xml:space="preserve"> </w:t>
+      </w:r>
+      <w:hyperlink r:id="rId7" w:history="1">
+        <w:r>
+          <w:rPr>
+            <w:rStyle w:val="Hyperlink"/>
+          </w:rPr>
+          <w:t>https://github.com/jcjohnson/cnn-benchmarks</w:t>
+        </w:r>
+      </w:hyperlink>
+      <w:r>
+        <w:br/>
+        <w:t>[3]</w:t>
+      </w:r>
+      <w:r>
+        <w:t xml:space="preserve"> </w:t>
+      </w:r>
+      <w:hyperlink r:id="rId8" w:history="1">
+        <w:r>
+          <w:rPr>
+            <w:rStyle w:val="Hyperlink"/>
+          </w:rPr>
+          <w:t>https://paperswithcode.com/sota/image-classification-on-mnist</w:t>
+        </w:r>
+      </w:hyperlink>
+    </w:p>
+    <w:p>
+      <w:pPr>
+        <w:rPr>
+          <w:b/>
+          <w:bCs/>
+        </w:rPr>
+      </w:pPr>
+    </w:p>
+    <w:p>
+      <w:pPr>
+        <w:rPr>
+          <w:b/>
+          <w:bCs/>
+        </w:rPr>
+      </w:pPr>
+    </w:p>
+    <w:p>
+      <w:pPr>
+        <w:rPr>
+          <w:b/>
+          <w:bCs/>
+        </w:rPr>
+      </w:pPr>
+    </w:p>
+    <w:p>
+      <w:pPr>
+        <w:rPr>
+          <w:b/>
+          <w:bCs/>
+        </w:rPr>
+      </w:pPr>
+      <w:r>
+        <w:rPr>
+          <w:b/>
+          <w:bCs/>
+        </w:rPr>
+        <w:t>Approach</w:t>
+      </w:r>
+    </w:p>
+    <w:p>
+      <w:r>
+        <w:t xml:space="preserve">I will construct a CNN and classifier from scratch using python and a few helper libraries for linear transformations and graphical plotting. I ensure that each layer is modular that way networks can be constructed on the fly, can be manipulated, and can differ and sizes. For now, a simple Conv -&gt; Pool -&gt; ReLU network is constructed using the software architecture developed. Convolutional objects take in an input image as their first parameter and any number of layer filters, pools, and activations </w:t>
+      </w:r>
+      <w:r>
+        <w:t xml:space="preserve">as the remainder of the parameters. Filters/Kernels, pooling layers, and activation layers are all referred to as </w:t>
+      </w:r>
+      <w:r>
+        <w:rPr>
+          <w:i/>
+          <w:iCs/>
+        </w:rPr>
+        <w:t>genes</w:t>
+      </w:r>
+      <w:r>
+        <w:t xml:space="preserve">. These genes each follow a loose interface which implements a forward() function and a backward() function. The forward pass is responsible for feature extraction and passing convolved / modified layers to the next. The backward() function is responsible for calculating the gradient. Filters (kernel), otherwise known as convolutions, and activation functions are the only layers that need complex derivations for their gradients. Other layers like max pooling only need to pass their maximum value back up the network in an attempt to rescale the image upward. </w:t>
+      </w:r>
+    </w:p>
+    <w:p>
+      <w:pPr>
+        <w:shd w:val="clear" w:color="auto" w:fill="1E1E1E"/>
+        <w:spacing w:after="0" w:line="285" w:lineRule="atLeast"/>
+        <w:rPr>
+          <w:rFonts w:ascii="Consolas" w:eastAsia="Times New Roman" w:hAnsi="Consolas" w:cs="Times New Roman"/>
+          <w:color w:val="D4D4D4"/>
+          <w:sz w:val="21"/>
+          <w:szCs w:val="21"/>
+        </w:rPr>
+      </w:pPr>
+      <w:r>
+        <w:rPr>
+          <w:rFonts w:ascii="Consolas" w:eastAsia="Times New Roman" w:hAnsi="Consolas" w:cs="Times New Roman"/>
+          <w:color w:val="9CDCFE"/>
+          <w:sz w:val="21"/>
+          <w:szCs w:val="21"/>
+        </w:rPr>
+        <w:t>conv</w:t>
+      </w:r>
+      <w:r>
+        <w:rPr>
+          <w:rFonts w:ascii="Consolas" w:eastAsia="Times New Roman" w:hAnsi="Consolas" w:cs="Times New Roman"/>
+          <w:color w:val="D4D4D4"/>
+          <w:sz w:val="21"/>
+          <w:szCs w:val="21"/>
+        </w:rPr>
+        <w:t xml:space="preserve"> = </w:t>
+      </w:r>
+      <w:proofErr w:type="spellStart"/>
+      <w:r>
+        <w:rPr>
+          <w:rFonts w:ascii="Consolas" w:eastAsia="Times New Roman" w:hAnsi="Consolas" w:cs="Times New Roman"/>
+          <w:color w:val="4EC9B0"/>
+          <w:sz w:val="21"/>
+          <w:szCs w:val="21"/>
+        </w:rPr>
+        <w:t>c</w:t>
+      </w:r>
+      <w:r>
+        <w:rPr>
+          <w:rFonts w:ascii="Consolas" w:eastAsia="Times New Roman" w:hAnsi="Consolas" w:cs="Times New Roman"/>
+          <w:color w:val="D4D4D4"/>
+          <w:sz w:val="21"/>
+          <w:szCs w:val="21"/>
+        </w:rPr>
+        <w:t>.</w:t>
+      </w:r>
+      <w:r>
+        <w:rPr>
+          <w:rFonts w:ascii="Consolas" w:eastAsia="Times New Roman" w:hAnsi="Consolas" w:cs="Times New Roman"/>
+          <w:color w:val="4EC9B0"/>
+          <w:sz w:val="21"/>
+          <w:szCs w:val="21"/>
+        </w:rPr>
+        <w:t>Convolutional</w:t>
+      </w:r>
+      <w:proofErr w:type="spellEnd"/>
+      <w:r>
+        <w:rPr>
+          <w:rFonts w:ascii="Consolas" w:eastAsia="Times New Roman" w:hAnsi="Consolas" w:cs="Times New Roman"/>
+          <w:color w:val="D4D4D4"/>
+          <w:sz w:val="21"/>
+          <w:szCs w:val="21"/>
+        </w:rPr>
+        <w:t>(</w:t>
+      </w:r>
+    </w:p>
+    <w:p>
+      <w:pPr>
+        <w:shd w:val="clear" w:color="auto" w:fill="1E1E1E"/>
+        <w:spacing w:after="0" w:line="285" w:lineRule="atLeast"/>
+        <w:rPr>
+          <w:rFonts w:ascii="Consolas" w:eastAsia="Times New Roman" w:hAnsi="Consolas" w:cs="Times New Roman"/>
+          <w:color w:val="D4D4D4"/>
+          <w:sz w:val="21"/>
+          <w:szCs w:val="21"/>
+        </w:rPr>
+      </w:pPr>
+      <w:r>
+        <w:rPr>
+          <w:rFonts w:ascii="Consolas" w:eastAsia="Times New Roman" w:hAnsi="Consolas" w:cs="Times New Roman"/>
+          <w:color w:val="D4D4D4"/>
+          <w:sz w:val="21"/>
+          <w:szCs w:val="21"/>
+        </w:rPr>
+        <w:t xml:space="preserve">    </w:t>
+      </w:r>
+      <w:r>
+        <w:rPr>
+          <w:rFonts w:ascii="Consolas" w:eastAsia="Times New Roman" w:hAnsi="Consolas" w:cs="Times New Roman"/>
+          <w:color w:val="9CDCFE"/>
+          <w:sz w:val="21"/>
+          <w:szCs w:val="21"/>
+        </w:rPr>
+        <w:t>input</w:t>
+      </w:r>
+      <w:r>
+        <w:rPr>
+          <w:rFonts w:ascii="Consolas" w:eastAsia="Times New Roman" w:hAnsi="Consolas" w:cs="Times New Roman"/>
+          <w:color w:val="D4D4D4"/>
+          <w:sz w:val="21"/>
+          <w:szCs w:val="21"/>
+        </w:rPr>
+        <w:t>=</w:t>
+      </w:r>
+      <w:proofErr w:type="spellStart"/>
+      <w:r>
+        <w:rPr>
+          <w:rFonts w:ascii="Consolas" w:eastAsia="Times New Roman" w:hAnsi="Consolas" w:cs="Times New Roman"/>
+          <w:color w:val="9CDCFE"/>
+          <w:sz w:val="21"/>
+          <w:szCs w:val="21"/>
+        </w:rPr>
+        <w:t>image_in</w:t>
+      </w:r>
+      <w:proofErr w:type="spellEnd"/>
+      <w:r>
+        <w:rPr>
+          <w:rFonts w:ascii="Consolas" w:eastAsia="Times New Roman" w:hAnsi="Consolas" w:cs="Times New Roman"/>
+          <w:color w:val="D4D4D4"/>
+          <w:sz w:val="21"/>
+          <w:szCs w:val="21"/>
+        </w:rPr>
+        <w:t>,</w:t>
+      </w:r>
+    </w:p>
+    <w:p>
+      <w:pPr>
+        <w:shd w:val="clear" w:color="auto" w:fill="1E1E1E"/>
+        <w:spacing w:after="0" w:line="285" w:lineRule="atLeast"/>
+        <w:rPr>
+          <w:rFonts w:ascii="Consolas" w:eastAsia="Times New Roman" w:hAnsi="Consolas" w:cs="Times New Roman"/>
+          <w:color w:val="D4D4D4"/>
+          <w:sz w:val="21"/>
+          <w:szCs w:val="21"/>
+        </w:rPr>
+      </w:pPr>
+      <w:r>
+        <w:rPr>
+          <w:rFonts w:ascii="Consolas" w:eastAsia="Times New Roman" w:hAnsi="Consolas" w:cs="Times New Roman"/>
+          <w:color w:val="D4D4D4"/>
+          <w:sz w:val="21"/>
+          <w:szCs w:val="21"/>
+        </w:rPr>
+        <w:t xml:space="preserve">    </w:t>
+      </w:r>
+      <w:r>
+        <w:rPr>
+          <w:rFonts w:ascii="Consolas" w:eastAsia="Times New Roman" w:hAnsi="Consolas" w:cs="Times New Roman"/>
+          <w:color w:val="9CDCFE"/>
+          <w:sz w:val="21"/>
+          <w:szCs w:val="21"/>
+        </w:rPr>
+        <w:t>l1</w:t>
+      </w:r>
+      <w:r>
+        <w:rPr>
+          <w:rFonts w:ascii="Consolas" w:eastAsia="Times New Roman" w:hAnsi="Consolas" w:cs="Times New Roman"/>
+          <w:color w:val="D4D4D4"/>
+          <w:sz w:val="21"/>
+          <w:szCs w:val="21"/>
+        </w:rPr>
+        <w:t>=</w:t>
+      </w:r>
+      <w:proofErr w:type="spellStart"/>
+      <w:r>
+        <w:rPr>
+          <w:rFonts w:ascii="Consolas" w:eastAsia="Times New Roman" w:hAnsi="Consolas" w:cs="Times New Roman"/>
+          <w:color w:val="4EC9B0"/>
+          <w:sz w:val="21"/>
+          <w:szCs w:val="21"/>
+        </w:rPr>
+        <w:t>c</w:t>
+      </w:r>
+      <w:r>
+        <w:rPr>
+          <w:rFonts w:ascii="Consolas" w:eastAsia="Times New Roman" w:hAnsi="Consolas" w:cs="Times New Roman"/>
+          <w:color w:val="D4D4D4"/>
+          <w:sz w:val="21"/>
+          <w:szCs w:val="21"/>
+        </w:rPr>
+        <w:t>.</w:t>
+      </w:r>
+      <w:r>
+        <w:rPr>
+          <w:rFonts w:ascii="Consolas" w:eastAsia="Times New Roman" w:hAnsi="Consolas" w:cs="Times New Roman"/>
+          <w:color w:val="4EC9B0"/>
+          <w:sz w:val="21"/>
+          <w:szCs w:val="21"/>
+        </w:rPr>
+        <w:t>Filter</w:t>
+      </w:r>
+      <w:proofErr w:type="spellEnd"/>
+      <w:r>
+        <w:rPr>
+          <w:rFonts w:ascii="Consolas" w:eastAsia="Times New Roman" w:hAnsi="Consolas" w:cs="Times New Roman"/>
+          <w:color w:val="D4D4D4"/>
+          <w:sz w:val="21"/>
+          <w:szCs w:val="21"/>
+        </w:rPr>
+        <w:t>(</w:t>
+      </w:r>
+      <w:r>
+        <w:rPr>
+          <w:rFonts w:ascii="Consolas" w:eastAsia="Times New Roman" w:hAnsi="Consolas" w:cs="Times New Roman"/>
+          <w:color w:val="9CDCFE"/>
+          <w:sz w:val="21"/>
+          <w:szCs w:val="21"/>
+        </w:rPr>
+        <w:t>matrix</w:t>
+      </w:r>
+      <w:r>
+        <w:rPr>
+          <w:rFonts w:ascii="Consolas" w:eastAsia="Times New Roman" w:hAnsi="Consolas" w:cs="Times New Roman"/>
+          <w:color w:val="D4D4D4"/>
+          <w:sz w:val="21"/>
+          <w:szCs w:val="21"/>
+        </w:rPr>
+        <w:t>=[</w:t>
+      </w:r>
+    </w:p>
+    <w:p>
+      <w:pPr>
+        <w:shd w:val="clear" w:color="auto" w:fill="1E1E1E"/>
+        <w:spacing w:after="0" w:line="285" w:lineRule="atLeast"/>
+        <w:rPr>
+          <w:rFonts w:ascii="Consolas" w:eastAsia="Times New Roman" w:hAnsi="Consolas" w:cs="Times New Roman"/>
+          <w:color w:val="D4D4D4"/>
+          <w:sz w:val="21"/>
+          <w:szCs w:val="21"/>
+        </w:rPr>
+      </w:pPr>
+      <w:r>
+        <w:rPr>
+          <w:rFonts w:ascii="Consolas" w:eastAsia="Times New Roman" w:hAnsi="Consolas" w:cs="Times New Roman"/>
+          <w:color w:val="D4D4D4"/>
+          <w:sz w:val="21"/>
+          <w:szCs w:val="21"/>
+        </w:rPr>
+        <w:t>        [</w:t>
+      </w:r>
+      <w:r>
+        <w:rPr>
+          <w:rFonts w:ascii="Consolas" w:eastAsia="Times New Roman" w:hAnsi="Consolas" w:cs="Times New Roman"/>
+          <w:color w:val="B5CEA8"/>
+          <w:sz w:val="21"/>
+          <w:szCs w:val="21"/>
+        </w:rPr>
+        <w:t>0</w:t>
+      </w:r>
+      <w:r>
+        <w:rPr>
+          <w:rFonts w:ascii="Consolas" w:eastAsia="Times New Roman" w:hAnsi="Consolas" w:cs="Times New Roman"/>
+          <w:color w:val="D4D4D4"/>
+          <w:sz w:val="21"/>
+          <w:szCs w:val="21"/>
+        </w:rPr>
+        <w:t>, -</w:t>
+      </w:r>
+      <w:r>
+        <w:rPr>
+          <w:rFonts w:ascii="Consolas" w:eastAsia="Times New Roman" w:hAnsi="Consolas" w:cs="Times New Roman"/>
+          <w:color w:val="B5CEA8"/>
+          <w:sz w:val="21"/>
+          <w:szCs w:val="21"/>
+        </w:rPr>
+        <w:t>1</w:t>
+      </w:r>
+      <w:r>
+        <w:rPr>
+          <w:rFonts w:ascii="Consolas" w:eastAsia="Times New Roman" w:hAnsi="Consolas" w:cs="Times New Roman"/>
+          <w:color w:val="D4D4D4"/>
+          <w:sz w:val="21"/>
+          <w:szCs w:val="21"/>
+        </w:rPr>
+        <w:t xml:space="preserve">, </w:t>
+      </w:r>
+      <w:r>
+        <w:rPr>
+          <w:rFonts w:ascii="Consolas" w:eastAsia="Times New Roman" w:hAnsi="Consolas" w:cs="Times New Roman"/>
+          <w:color w:val="B5CEA8"/>
+          <w:sz w:val="21"/>
+          <w:szCs w:val="21"/>
+        </w:rPr>
+        <w:t>0</w:t>
+      </w:r>
+      <w:r>
+        <w:rPr>
+          <w:rFonts w:ascii="Consolas" w:eastAsia="Times New Roman" w:hAnsi="Consolas" w:cs="Times New Roman"/>
+          <w:color w:val="D4D4D4"/>
+          <w:sz w:val="21"/>
+          <w:szCs w:val="21"/>
+        </w:rPr>
+        <w:t>],</w:t>
+      </w:r>
+    </w:p>
+    <w:p>
+      <w:pPr>
+        <w:shd w:val="clear" w:color="auto" w:fill="1E1E1E"/>
+        <w:spacing w:after="0" w:line="285" w:lineRule="atLeast"/>
+        <w:rPr>
+          <w:rFonts w:ascii="Consolas" w:eastAsia="Times New Roman" w:hAnsi="Consolas" w:cs="Times New Roman"/>
+          <w:color w:val="D4D4D4"/>
+          <w:sz w:val="21"/>
+          <w:szCs w:val="21"/>
+        </w:rPr>
+      </w:pPr>
+      <w:r>
+        <w:rPr>
+          <w:rFonts w:ascii="Consolas" w:eastAsia="Times New Roman" w:hAnsi="Consolas" w:cs="Times New Roman"/>
+          <w:color w:val="D4D4D4"/>
+          <w:sz w:val="21"/>
+          <w:szCs w:val="21"/>
+        </w:rPr>
+        <w:t>        [-</w:t>
+      </w:r>
+      <w:r>
+        <w:rPr>
+          <w:rFonts w:ascii="Consolas" w:eastAsia="Times New Roman" w:hAnsi="Consolas" w:cs="Times New Roman"/>
+          <w:color w:val="B5CEA8"/>
+          <w:sz w:val="21"/>
+          <w:szCs w:val="21"/>
+        </w:rPr>
+        <w:t>1</w:t>
+      </w:r>
+      <w:r>
+        <w:rPr>
+          <w:rFonts w:ascii="Consolas" w:eastAsia="Times New Roman" w:hAnsi="Consolas" w:cs="Times New Roman"/>
+          <w:color w:val="D4D4D4"/>
+          <w:sz w:val="21"/>
+          <w:szCs w:val="21"/>
+        </w:rPr>
+        <w:t xml:space="preserve">, </w:t>
+      </w:r>
+      <w:r>
+        <w:rPr>
+          <w:rFonts w:ascii="Consolas" w:eastAsia="Times New Roman" w:hAnsi="Consolas" w:cs="Times New Roman"/>
+          <w:color w:val="B5CEA8"/>
+          <w:sz w:val="21"/>
+          <w:szCs w:val="21"/>
+        </w:rPr>
+        <w:t>5</w:t>
+      </w:r>
+      <w:r>
+        <w:rPr>
+          <w:rFonts w:ascii="Consolas" w:eastAsia="Times New Roman" w:hAnsi="Consolas" w:cs="Times New Roman"/>
+          <w:color w:val="D4D4D4"/>
+          <w:sz w:val="21"/>
+          <w:szCs w:val="21"/>
+        </w:rPr>
+        <w:t>, -</w:t>
+      </w:r>
+      <w:r>
+        <w:rPr>
+          <w:rFonts w:ascii="Consolas" w:eastAsia="Times New Roman" w:hAnsi="Consolas" w:cs="Times New Roman"/>
+          <w:color w:val="B5CEA8"/>
+          <w:sz w:val="21"/>
+          <w:szCs w:val="21"/>
+        </w:rPr>
+        <w:t>1</w:t>
+      </w:r>
+      <w:r>
+        <w:rPr>
+          <w:rFonts w:ascii="Consolas" w:eastAsia="Times New Roman" w:hAnsi="Consolas" w:cs="Times New Roman"/>
+          <w:color w:val="D4D4D4"/>
+          <w:sz w:val="21"/>
+          <w:szCs w:val="21"/>
+        </w:rPr>
+        <w:t>],</w:t>
+      </w:r>
+    </w:p>
+    <w:p>
+      <w:pPr>
+        <w:shd w:val="clear" w:color="auto" w:fill="1E1E1E"/>
+        <w:spacing w:after="0" w:line="285" w:lineRule="atLeast"/>
+        <w:rPr>
+          <w:rFonts w:ascii="Consolas" w:eastAsia="Times New Roman" w:hAnsi="Consolas" w:cs="Times New Roman"/>
+          <w:color w:val="D4D4D4"/>
+          <w:sz w:val="21"/>
+          <w:szCs w:val="21"/>
+        </w:rPr>
+      </w:pPr>
+      <w:r>
+        <w:rPr>
+          <w:rFonts w:ascii="Consolas" w:eastAsia="Times New Roman" w:hAnsi="Consolas" w:cs="Times New Roman"/>
+          <w:color w:val="D4D4D4"/>
+          <w:sz w:val="21"/>
+          <w:szCs w:val="21"/>
+        </w:rPr>
+        <w:t>        [</w:t>
+      </w:r>
+      <w:r>
+        <w:rPr>
+          <w:rFonts w:ascii="Consolas" w:eastAsia="Times New Roman" w:hAnsi="Consolas" w:cs="Times New Roman"/>
+          <w:color w:val="B5CEA8"/>
+          <w:sz w:val="21"/>
+          <w:szCs w:val="21"/>
+        </w:rPr>
+        <w:t>0</w:t>
+      </w:r>
+      <w:r>
+        <w:rPr>
+          <w:rFonts w:ascii="Consolas" w:eastAsia="Times New Roman" w:hAnsi="Consolas" w:cs="Times New Roman"/>
+          <w:color w:val="D4D4D4"/>
+          <w:sz w:val="21"/>
+          <w:szCs w:val="21"/>
+        </w:rPr>
+        <w:t>, -</w:t>
+      </w:r>
+      <w:r>
+        <w:rPr>
+          <w:rFonts w:ascii="Consolas" w:eastAsia="Times New Roman" w:hAnsi="Consolas" w:cs="Times New Roman"/>
+          <w:color w:val="B5CEA8"/>
+          <w:sz w:val="21"/>
+          <w:szCs w:val="21"/>
+        </w:rPr>
+        <w:t>1</w:t>
+      </w:r>
+      <w:r>
+        <w:rPr>
+          <w:rFonts w:ascii="Consolas" w:eastAsia="Times New Roman" w:hAnsi="Consolas" w:cs="Times New Roman"/>
+          <w:color w:val="D4D4D4"/>
+          <w:sz w:val="21"/>
+          <w:szCs w:val="21"/>
+        </w:rPr>
+        <w:t xml:space="preserve">, </w:t>
+      </w:r>
+      <w:r>
+        <w:rPr>
+          <w:rFonts w:ascii="Consolas" w:eastAsia="Times New Roman" w:hAnsi="Consolas" w:cs="Times New Roman"/>
+          <w:color w:val="B5CEA8"/>
+          <w:sz w:val="21"/>
+          <w:szCs w:val="21"/>
+        </w:rPr>
+        <w:t>0</w:t>
+      </w:r>
+      <w:r>
+        <w:rPr>
+          <w:rFonts w:ascii="Consolas" w:eastAsia="Times New Roman" w:hAnsi="Consolas" w:cs="Times New Roman"/>
+          <w:color w:val="D4D4D4"/>
+          <w:sz w:val="21"/>
+          <w:szCs w:val="21"/>
+        </w:rPr>
+        <w:t>]</w:t>
+      </w:r>
+    </w:p>
+    <w:p>
+      <w:pPr>
+        <w:shd w:val="clear" w:color="auto" w:fill="1E1E1E"/>
+        <w:spacing w:after="0" w:line="285" w:lineRule="atLeast"/>
+        <w:rPr>
+          <w:rFonts w:ascii="Consolas" w:eastAsia="Times New Roman" w:hAnsi="Consolas" w:cs="Times New Roman"/>
+          <w:color w:val="D4D4D4"/>
+          <w:sz w:val="21"/>
+          <w:szCs w:val="21"/>
+        </w:rPr>
+      </w:pPr>
+      <w:r>
+        <w:rPr>
+          <w:rFonts w:ascii="Consolas" w:eastAsia="Times New Roman" w:hAnsi="Consolas" w:cs="Times New Roman"/>
+          <w:color w:val="D4D4D4"/>
+          <w:sz w:val="21"/>
+          <w:szCs w:val="21"/>
+        </w:rPr>
+        <w:t>    ]),</w:t>
+      </w:r>
+    </w:p>
+    <w:p>
+      <w:pPr>
+        <w:shd w:val="clear" w:color="auto" w:fill="1E1E1E"/>
+        <w:spacing w:after="0" w:line="285" w:lineRule="atLeast"/>
+        <w:rPr>
+          <w:rFonts w:ascii="Consolas" w:eastAsia="Times New Roman" w:hAnsi="Consolas" w:cs="Times New Roman"/>
+          <w:color w:val="D4D4D4"/>
+          <w:sz w:val="21"/>
+          <w:szCs w:val="21"/>
+        </w:rPr>
+      </w:pPr>
+      <w:r>
+        <w:rPr>
+          <w:rFonts w:ascii="Consolas" w:eastAsia="Times New Roman" w:hAnsi="Consolas" w:cs="Times New Roman"/>
+          <w:color w:val="D4D4D4"/>
+          <w:sz w:val="21"/>
+          <w:szCs w:val="21"/>
+        </w:rPr>
+        <w:t xml:space="preserve">    </w:t>
+      </w:r>
+      <w:r>
+        <w:rPr>
+          <w:rFonts w:ascii="Consolas" w:eastAsia="Times New Roman" w:hAnsi="Consolas" w:cs="Times New Roman"/>
+          <w:color w:val="9CDCFE"/>
+          <w:sz w:val="21"/>
+          <w:szCs w:val="21"/>
+        </w:rPr>
+        <w:t>l2</w:t>
+      </w:r>
+      <w:r>
+        <w:rPr>
+          <w:rFonts w:ascii="Consolas" w:eastAsia="Times New Roman" w:hAnsi="Consolas" w:cs="Times New Roman"/>
+          <w:color w:val="D4D4D4"/>
+          <w:sz w:val="21"/>
+          <w:szCs w:val="21"/>
+        </w:rPr>
+        <w:t>=</w:t>
+      </w:r>
+      <w:proofErr w:type="spellStart"/>
+      <w:r>
+        <w:rPr>
+          <w:rFonts w:ascii="Consolas" w:eastAsia="Times New Roman" w:hAnsi="Consolas" w:cs="Times New Roman"/>
+          <w:color w:val="4EC9B0"/>
+          <w:sz w:val="21"/>
+          <w:szCs w:val="21"/>
+        </w:rPr>
+        <w:t>c</w:t>
+      </w:r>
+      <w:r>
+        <w:rPr>
+          <w:rFonts w:ascii="Consolas" w:eastAsia="Times New Roman" w:hAnsi="Consolas" w:cs="Times New Roman"/>
+          <w:color w:val="D4D4D4"/>
+          <w:sz w:val="21"/>
+          <w:szCs w:val="21"/>
+        </w:rPr>
+        <w:t>.</w:t>
+      </w:r>
+      <w:r>
+        <w:rPr>
+          <w:rFonts w:ascii="Consolas" w:eastAsia="Times New Roman" w:hAnsi="Consolas" w:cs="Times New Roman"/>
+          <w:color w:val="4EC9B0"/>
+          <w:sz w:val="21"/>
+          <w:szCs w:val="21"/>
+        </w:rPr>
+        <w:t>MaxPool</w:t>
+      </w:r>
+      <w:proofErr w:type="spellEnd"/>
+      <w:r>
+        <w:rPr>
+          <w:rFonts w:ascii="Consolas" w:eastAsia="Times New Roman" w:hAnsi="Consolas" w:cs="Times New Roman"/>
+          <w:color w:val="D4D4D4"/>
+          <w:sz w:val="21"/>
+          <w:szCs w:val="21"/>
+        </w:rPr>
+        <w:t>(</w:t>
+      </w:r>
+      <w:r>
+        <w:rPr>
+          <w:rFonts w:ascii="Consolas" w:eastAsia="Times New Roman" w:hAnsi="Consolas" w:cs="Times New Roman"/>
+          <w:color w:val="9CDCFE"/>
+          <w:sz w:val="21"/>
+          <w:szCs w:val="21"/>
+        </w:rPr>
+        <w:t>size</w:t>
+      </w:r>
+      <w:r>
+        <w:rPr>
+          <w:rFonts w:ascii="Consolas" w:eastAsia="Times New Roman" w:hAnsi="Consolas" w:cs="Times New Roman"/>
+          <w:color w:val="D4D4D4"/>
+          <w:sz w:val="21"/>
+          <w:szCs w:val="21"/>
+        </w:rPr>
+        <w:t>=</w:t>
+      </w:r>
+      <w:r>
+        <w:rPr>
+          <w:rFonts w:ascii="Consolas" w:eastAsia="Times New Roman" w:hAnsi="Consolas" w:cs="Times New Roman"/>
+          <w:color w:val="B5CEA8"/>
+          <w:sz w:val="21"/>
+          <w:szCs w:val="21"/>
+        </w:rPr>
+        <w:t>2</w:t>
+      </w:r>
+      <w:r>
+        <w:rPr>
+          <w:rFonts w:ascii="Consolas" w:eastAsia="Times New Roman" w:hAnsi="Consolas" w:cs="Times New Roman"/>
+          <w:color w:val="D4D4D4"/>
+          <w:sz w:val="21"/>
+          <w:szCs w:val="21"/>
+        </w:rPr>
+        <w:t>),</w:t>
+      </w:r>
+    </w:p>
+    <w:p>
+      <w:pPr>
+        <w:shd w:val="clear" w:color="auto" w:fill="1E1E1E"/>
+        <w:spacing w:after="0" w:line="285" w:lineRule="atLeast"/>
+        <w:rPr>
+          <w:rFonts w:ascii="Consolas" w:eastAsia="Times New Roman" w:hAnsi="Consolas" w:cs="Times New Roman"/>
+          <w:color w:val="D4D4D4"/>
+          <w:sz w:val="21"/>
+          <w:szCs w:val="21"/>
+        </w:rPr>
+      </w:pPr>
+      <w:r>
+        <w:rPr>
+          <w:rFonts w:ascii="Consolas" w:eastAsia="Times New Roman" w:hAnsi="Consolas" w:cs="Times New Roman"/>
+          <w:color w:val="D4D4D4"/>
+          <w:sz w:val="21"/>
+          <w:szCs w:val="21"/>
+        </w:rPr>
+        <w:t xml:space="preserve">    </w:t>
+      </w:r>
+      <w:r>
+        <w:rPr>
+          <w:rFonts w:ascii="Consolas" w:eastAsia="Times New Roman" w:hAnsi="Consolas" w:cs="Times New Roman"/>
+          <w:color w:val="9CDCFE"/>
+          <w:sz w:val="21"/>
+          <w:szCs w:val="21"/>
+        </w:rPr>
+        <w:t>l3</w:t>
+      </w:r>
+      <w:r>
+        <w:rPr>
+          <w:rFonts w:ascii="Consolas" w:eastAsia="Times New Roman" w:hAnsi="Consolas" w:cs="Times New Roman"/>
+          <w:color w:val="D4D4D4"/>
+          <w:sz w:val="21"/>
+          <w:szCs w:val="21"/>
+        </w:rPr>
+        <w:t>=</w:t>
+      </w:r>
+      <w:proofErr w:type="spellStart"/>
+      <w:r>
+        <w:rPr>
+          <w:rFonts w:ascii="Consolas" w:eastAsia="Times New Roman" w:hAnsi="Consolas" w:cs="Times New Roman"/>
+          <w:color w:val="4EC9B0"/>
+          <w:sz w:val="21"/>
+          <w:szCs w:val="21"/>
+        </w:rPr>
+        <w:t>c</w:t>
+      </w:r>
+      <w:r>
+        <w:rPr>
+          <w:rFonts w:ascii="Consolas" w:eastAsia="Times New Roman" w:hAnsi="Consolas" w:cs="Times New Roman"/>
+          <w:color w:val="D4D4D4"/>
+          <w:sz w:val="21"/>
+          <w:szCs w:val="21"/>
+        </w:rPr>
+        <w:t>.</w:t>
+      </w:r>
+      <w:r>
+        <w:rPr>
+          <w:rFonts w:ascii="Consolas" w:eastAsia="Times New Roman" w:hAnsi="Consolas" w:cs="Times New Roman"/>
+          <w:color w:val="4EC9B0"/>
+          <w:sz w:val="21"/>
+          <w:szCs w:val="21"/>
+        </w:rPr>
+        <w:t>ReLU</w:t>
+      </w:r>
+      <w:proofErr w:type="spellEnd"/>
+      <w:r>
+        <w:rPr>
+          <w:rFonts w:ascii="Consolas" w:eastAsia="Times New Roman" w:hAnsi="Consolas" w:cs="Times New Roman"/>
+          <w:color w:val="D4D4D4"/>
+          <w:sz w:val="21"/>
+          <w:szCs w:val="21"/>
+        </w:rPr>
+        <w:t>()</w:t>
+      </w:r>
+    </w:p>
+    <w:p>
+      <w:pPr>
+        <w:shd w:val="clear" w:color="auto" w:fill="1E1E1E"/>
+        <w:spacing w:after="0" w:line="285" w:lineRule="atLeast"/>
+        <w:rPr>
+          <w:rFonts w:ascii="Consolas" w:eastAsia="Times New Roman" w:hAnsi="Consolas" w:cs="Times New Roman"/>
+          <w:color w:val="D4D4D4"/>
+          <w:sz w:val="21"/>
+          <w:szCs w:val="21"/>
+        </w:rPr>
+      </w:pPr>
+      <w:r>
+        <w:rPr>
+          <w:rFonts w:ascii="Consolas" w:eastAsia="Times New Roman" w:hAnsi="Consolas" w:cs="Times New Roman"/>
+          <w:color w:val="D4D4D4"/>
+          <w:sz w:val="21"/>
+          <w:szCs w:val="21"/>
+        </w:rPr>
+        <w:t>)</w:t>
+      </w:r>
+    </w:p>
+    <w:p>
+      <w:pPr>
+        <w:shd w:val="clear" w:color="auto" w:fill="1E1E1E"/>
+        <w:spacing w:after="0" w:line="285" w:lineRule="atLeast"/>
+        <w:rPr>
+          <w:rFonts w:ascii="Consolas" w:eastAsia="Times New Roman" w:hAnsi="Consolas" w:cs="Times New Roman"/>
+          <w:color w:val="D4D4D4"/>
+          <w:sz w:val="21"/>
+          <w:szCs w:val="21"/>
+        </w:rPr>
+      </w:pPr>
+      <w:r>
+        <w:rPr>
+          <w:rFonts w:ascii="Consolas" w:eastAsia="Times New Roman" w:hAnsi="Consolas" w:cs="Times New Roman"/>
+          <w:color w:val="9CDCFE"/>
+          <w:sz w:val="21"/>
+          <w:szCs w:val="21"/>
+        </w:rPr>
+        <w:t>out</w:t>
+      </w:r>
+      <w:r>
+        <w:rPr>
+          <w:rFonts w:ascii="Consolas" w:eastAsia="Times New Roman" w:hAnsi="Consolas" w:cs="Times New Roman"/>
+          <w:color w:val="D4D4D4"/>
+          <w:sz w:val="21"/>
+          <w:szCs w:val="21"/>
+        </w:rPr>
+        <w:t xml:space="preserve"> = </w:t>
+      </w:r>
+      <w:proofErr w:type="spellStart"/>
+      <w:r>
+        <w:rPr>
+          <w:rFonts w:ascii="Consolas" w:eastAsia="Times New Roman" w:hAnsi="Consolas" w:cs="Times New Roman"/>
+          <w:color w:val="9CDCFE"/>
+          <w:sz w:val="21"/>
+          <w:szCs w:val="21"/>
+        </w:rPr>
+        <w:t>conv</w:t>
+      </w:r>
+      <w:r>
+        <w:rPr>
+          <w:rFonts w:ascii="Consolas" w:eastAsia="Times New Roman" w:hAnsi="Consolas" w:cs="Times New Roman"/>
+          <w:color w:val="D4D4D4"/>
+          <w:sz w:val="21"/>
+          <w:szCs w:val="21"/>
+        </w:rPr>
+        <w:t>.</w:t>
+      </w:r>
+      <w:r>
+        <w:rPr>
+          <w:rFonts w:ascii="Consolas" w:eastAsia="Times New Roman" w:hAnsi="Consolas" w:cs="Times New Roman"/>
+          <w:color w:val="DCDCAA"/>
+          <w:sz w:val="21"/>
+          <w:szCs w:val="21"/>
+        </w:rPr>
+        <w:t>start</w:t>
+      </w:r>
+      <w:proofErr w:type="spellEnd"/>
+      <w:r>
+        <w:rPr>
+          <w:rFonts w:ascii="Consolas" w:eastAsia="Times New Roman" w:hAnsi="Consolas" w:cs="Times New Roman"/>
+          <w:color w:val="D4D4D4"/>
+          <w:sz w:val="21"/>
+          <w:szCs w:val="21"/>
+        </w:rPr>
+        <w:t>()</w:t>
+      </w:r>
+    </w:p>
+    <w:p>
+      <w:pPr>
+        <w:rPr>
+          <w:b/>
+          <w:bCs/>
+        </w:rPr>
+      </w:pPr>
+    </w:p>
+    <w:p>
+      <w:r>
+        <w:t xml:space="preserve">On start() each layer undergoes its forward pass. Once the forward passes are complete, the function will calculate the loss compared to the actual value. This loss should then be propagated throughout the network by means of the backwards pass function. Here is a </w:t>
+      </w:r>
+      <w:r>
+        <w:t>high-level</w:t>
+      </w:r>
+      <w:r>
+        <w:t xml:space="preserve"> implementation of the forward and backward pass functions:</w:t>
+      </w:r>
+    </w:p>
+    <w:p>
+      <w:pPr>
+        <w:shd w:val="clear" w:color="auto" w:fill="1E1E1E"/>
+        <w:spacing w:after="0" w:line="285" w:lineRule="atLeast"/>
+        <w:rPr>
+          <w:rFonts w:ascii="Consolas" w:eastAsia="Times New Roman" w:hAnsi="Consolas" w:cs="Times New Roman"/>
+          <w:color w:val="D4D4D4"/>
+          <w:sz w:val="21"/>
+          <w:szCs w:val="21"/>
+        </w:rPr>
+      </w:pPr>
+      <w:r>
+        <w:rPr>
+          <w:rFonts w:ascii="Consolas" w:eastAsia="Times New Roman" w:hAnsi="Consolas" w:cs="Times New Roman"/>
+          <w:color w:val="569CD6"/>
+          <w:sz w:val="21"/>
+          <w:szCs w:val="21"/>
+        </w:rPr>
+        <w:t>class</w:t>
+      </w:r>
+      <w:r>
+        <w:rPr>
+          <w:rFonts w:ascii="Consolas" w:eastAsia="Times New Roman" w:hAnsi="Consolas" w:cs="Times New Roman"/>
+          <w:color w:val="D4D4D4"/>
+          <w:sz w:val="21"/>
+          <w:szCs w:val="21"/>
+        </w:rPr>
+        <w:t xml:space="preserve"> </w:t>
+      </w:r>
+      <w:r>
+        <w:rPr>
+          <w:rFonts w:ascii="Consolas" w:eastAsia="Times New Roman" w:hAnsi="Consolas" w:cs="Times New Roman"/>
+          <w:color w:val="4EC9B0"/>
+          <w:sz w:val="21"/>
+          <w:szCs w:val="21"/>
+        </w:rPr>
+        <w:t>Filter</w:t>
+      </w:r>
+      <w:r>
+        <w:rPr>
+          <w:rFonts w:ascii="Consolas" w:eastAsia="Times New Roman" w:hAnsi="Consolas" w:cs="Times New Roman"/>
+          <w:color w:val="D4D4D4"/>
+          <w:sz w:val="21"/>
+          <w:szCs w:val="21"/>
+        </w:rPr>
+        <w:t>:</w:t>
+      </w:r>
+    </w:p>
+    <w:p>
+      <w:pPr>
+        <w:shd w:val="clear" w:color="auto" w:fill="1E1E1E"/>
+        <w:spacing w:after="0" w:line="285" w:lineRule="atLeast"/>
+        <w:rPr>
+          <w:rFonts w:ascii="Consolas" w:eastAsia="Times New Roman" w:hAnsi="Consolas" w:cs="Times New Roman"/>
+          <w:color w:val="D4D4D4"/>
+          <w:sz w:val="21"/>
+          <w:szCs w:val="21"/>
+        </w:rPr>
+      </w:pPr>
+      <w:r>
+        <w:rPr>
+          <w:rFonts w:ascii="Consolas" w:eastAsia="Times New Roman" w:hAnsi="Consolas" w:cs="Times New Roman"/>
+          <w:color w:val="D4D4D4"/>
+          <w:sz w:val="21"/>
+          <w:szCs w:val="21"/>
+        </w:rPr>
+        <w:t xml:space="preserve">    </w:t>
+      </w:r>
+      <w:r>
+        <w:rPr>
+          <w:rFonts w:ascii="Consolas" w:eastAsia="Times New Roman" w:hAnsi="Consolas" w:cs="Times New Roman"/>
+          <w:color w:val="569CD6"/>
+          <w:sz w:val="21"/>
+          <w:szCs w:val="21"/>
+        </w:rPr>
+        <w:t>def</w:t>
+      </w:r>
+      <w:r>
+        <w:rPr>
+          <w:rFonts w:ascii="Consolas" w:eastAsia="Times New Roman" w:hAnsi="Consolas" w:cs="Times New Roman"/>
+          <w:color w:val="D4D4D4"/>
+          <w:sz w:val="21"/>
+          <w:szCs w:val="21"/>
+        </w:rPr>
+        <w:t xml:space="preserve"> </w:t>
+      </w:r>
+      <w:r>
+        <w:rPr>
+          <w:rFonts w:ascii="Consolas" w:eastAsia="Times New Roman" w:hAnsi="Consolas" w:cs="Times New Roman"/>
+          <w:color w:val="DCDCAA"/>
+          <w:sz w:val="21"/>
+          <w:szCs w:val="21"/>
+        </w:rPr>
+        <w:t>__</w:t>
+      </w:r>
+      <w:proofErr w:type="spellStart"/>
+      <w:r>
+        <w:rPr>
+          <w:rFonts w:ascii="Consolas" w:eastAsia="Times New Roman" w:hAnsi="Consolas" w:cs="Times New Roman"/>
+          <w:color w:val="DCDCAA"/>
+          <w:sz w:val="21"/>
+          <w:szCs w:val="21"/>
+        </w:rPr>
+        <w:t>init</w:t>
+      </w:r>
+      <w:proofErr w:type="spellEnd"/>
+      <w:r>
+        <w:rPr>
+          <w:rFonts w:ascii="Consolas" w:eastAsia="Times New Roman" w:hAnsi="Consolas" w:cs="Times New Roman"/>
+          <w:color w:val="DCDCAA"/>
+          <w:sz w:val="21"/>
+          <w:szCs w:val="21"/>
+        </w:rPr>
+        <w:t>__</w:t>
+      </w:r>
+      <w:r>
+        <w:rPr>
+          <w:rFonts w:ascii="Consolas" w:eastAsia="Times New Roman" w:hAnsi="Consolas" w:cs="Times New Roman"/>
+          <w:color w:val="D4D4D4"/>
+          <w:sz w:val="21"/>
+          <w:szCs w:val="21"/>
+        </w:rPr>
+        <w:t>(</w:t>
+      </w:r>
+      <w:r>
+        <w:rPr>
+          <w:rFonts w:ascii="Consolas" w:eastAsia="Times New Roman" w:hAnsi="Consolas" w:cs="Times New Roman"/>
+          <w:color w:val="9CDCFE"/>
+          <w:sz w:val="21"/>
+          <w:szCs w:val="21"/>
+        </w:rPr>
+        <w:t>self</w:t>
+      </w:r>
+      <w:r>
+        <w:rPr>
+          <w:rFonts w:ascii="Consolas" w:eastAsia="Times New Roman" w:hAnsi="Consolas" w:cs="Times New Roman"/>
+          <w:color w:val="D4D4D4"/>
+          <w:sz w:val="21"/>
+          <w:szCs w:val="21"/>
+        </w:rPr>
+        <w:t xml:space="preserve">, </w:t>
+      </w:r>
+      <w:r>
+        <w:rPr>
+          <w:rFonts w:ascii="Consolas" w:eastAsia="Times New Roman" w:hAnsi="Consolas" w:cs="Times New Roman"/>
+          <w:color w:val="9CDCFE"/>
+          <w:sz w:val="21"/>
+          <w:szCs w:val="21"/>
+        </w:rPr>
+        <w:t>matrix</w:t>
+      </w:r>
+      <w:r>
+        <w:rPr>
+          <w:rFonts w:ascii="Consolas" w:eastAsia="Times New Roman" w:hAnsi="Consolas" w:cs="Times New Roman"/>
+          <w:color w:val="D4D4D4"/>
+          <w:sz w:val="21"/>
+          <w:szCs w:val="21"/>
+        </w:rPr>
+        <w:t>):</w:t>
+      </w:r>
+    </w:p>
+    <w:p>
+      <w:pPr>
+        <w:shd w:val="clear" w:color="auto" w:fill="1E1E1E"/>
+        <w:spacing w:after="0" w:line="285" w:lineRule="atLeast"/>
+        <w:rPr>
+          <w:rFonts w:ascii="Consolas" w:eastAsia="Times New Roman" w:hAnsi="Consolas" w:cs="Times New Roman"/>
+          <w:color w:val="D4D4D4"/>
+          <w:sz w:val="21"/>
+          <w:szCs w:val="21"/>
+        </w:rPr>
+      </w:pPr>
+      <w:r>
+        <w:rPr>
+          <w:rFonts w:ascii="Consolas" w:eastAsia="Times New Roman" w:hAnsi="Consolas" w:cs="Times New Roman"/>
+          <w:color w:val="D4D4D4"/>
+          <w:sz w:val="21"/>
+          <w:szCs w:val="21"/>
+        </w:rPr>
+        <w:t xml:space="preserve">        </w:t>
+      </w:r>
+      <w:proofErr w:type="spellStart"/>
+      <w:r>
+        <w:rPr>
+          <w:rFonts w:ascii="Consolas" w:eastAsia="Times New Roman" w:hAnsi="Consolas" w:cs="Times New Roman"/>
+          <w:color w:val="9CDCFE"/>
+          <w:sz w:val="21"/>
+          <w:szCs w:val="21"/>
+        </w:rPr>
+        <w:t>self</w:t>
+      </w:r>
+      <w:r>
+        <w:rPr>
+          <w:rFonts w:ascii="Consolas" w:eastAsia="Times New Roman" w:hAnsi="Consolas" w:cs="Times New Roman"/>
+          <w:color w:val="D4D4D4"/>
+          <w:sz w:val="21"/>
+          <w:szCs w:val="21"/>
+        </w:rPr>
+        <w:t>.</w:t>
+      </w:r>
+      <w:r>
+        <w:rPr>
+          <w:rFonts w:ascii="Consolas" w:eastAsia="Times New Roman" w:hAnsi="Consolas" w:cs="Times New Roman"/>
+          <w:color w:val="9CDCFE"/>
+          <w:sz w:val="21"/>
+          <w:szCs w:val="21"/>
+        </w:rPr>
+        <w:t>matrix</w:t>
+      </w:r>
+      <w:proofErr w:type="spellEnd"/>
+      <w:r>
+        <w:rPr>
+          <w:rFonts w:ascii="Consolas" w:eastAsia="Times New Roman" w:hAnsi="Consolas" w:cs="Times New Roman"/>
+          <w:color w:val="D4D4D4"/>
+          <w:sz w:val="21"/>
+          <w:szCs w:val="21"/>
+        </w:rPr>
+        <w:t xml:space="preserve"> = </w:t>
+      </w:r>
+      <w:r>
+        <w:rPr>
+          <w:rFonts w:ascii="Consolas" w:eastAsia="Times New Roman" w:hAnsi="Consolas" w:cs="Times New Roman"/>
+          <w:color w:val="9CDCFE"/>
+          <w:sz w:val="21"/>
+          <w:szCs w:val="21"/>
+        </w:rPr>
+        <w:t>matrix</w:t>
+      </w:r>
+    </w:p>
+    <w:p>
+      <w:pPr>
+        <w:shd w:val="clear" w:color="auto" w:fill="1E1E1E"/>
+        <w:spacing w:after="0" w:line="285" w:lineRule="atLeast"/>
+        <w:rPr>
+          <w:rFonts w:ascii="Consolas" w:eastAsia="Times New Roman" w:hAnsi="Consolas" w:cs="Times New Roman"/>
+          <w:color w:val="D4D4D4"/>
+          <w:sz w:val="21"/>
+          <w:szCs w:val="21"/>
+        </w:rPr>
+      </w:pPr>
+      <w:r>
+        <w:rPr>
+          <w:rFonts w:ascii="Consolas" w:eastAsia="Times New Roman" w:hAnsi="Consolas" w:cs="Times New Roman"/>
+          <w:color w:val="D4D4D4"/>
+          <w:sz w:val="21"/>
+          <w:szCs w:val="21"/>
+        </w:rPr>
+        <w:t xml:space="preserve">        </w:t>
+      </w:r>
+      <w:proofErr w:type="spellStart"/>
+      <w:r>
+        <w:rPr>
+          <w:rFonts w:ascii="Consolas" w:eastAsia="Times New Roman" w:hAnsi="Consolas" w:cs="Times New Roman"/>
+          <w:color w:val="9CDCFE"/>
+          <w:sz w:val="21"/>
+          <w:szCs w:val="21"/>
+        </w:rPr>
+        <w:t>self</w:t>
+      </w:r>
+      <w:r>
+        <w:rPr>
+          <w:rFonts w:ascii="Consolas" w:eastAsia="Times New Roman" w:hAnsi="Consolas" w:cs="Times New Roman"/>
+          <w:color w:val="D4D4D4"/>
+          <w:sz w:val="21"/>
+          <w:szCs w:val="21"/>
+        </w:rPr>
+        <w:t>.</w:t>
+      </w:r>
+      <w:r>
+        <w:rPr>
+          <w:rFonts w:ascii="Consolas" w:eastAsia="Times New Roman" w:hAnsi="Consolas" w:cs="Times New Roman"/>
+          <w:color w:val="9CDCFE"/>
+          <w:sz w:val="21"/>
+          <w:szCs w:val="21"/>
+        </w:rPr>
+        <w:t>size</w:t>
+      </w:r>
+      <w:proofErr w:type="spellEnd"/>
+      <w:r>
+        <w:rPr>
+          <w:rFonts w:ascii="Consolas" w:eastAsia="Times New Roman" w:hAnsi="Consolas" w:cs="Times New Roman"/>
+          <w:color w:val="D4D4D4"/>
+          <w:sz w:val="21"/>
+          <w:szCs w:val="21"/>
+        </w:rPr>
+        <w:t xml:space="preserve"> = </w:t>
+      </w:r>
+      <w:proofErr w:type="spellStart"/>
+      <w:r>
+        <w:rPr>
+          <w:rFonts w:ascii="Consolas" w:eastAsia="Times New Roman" w:hAnsi="Consolas" w:cs="Times New Roman"/>
+          <w:color w:val="DCDCAA"/>
+          <w:sz w:val="21"/>
+          <w:szCs w:val="21"/>
+        </w:rPr>
+        <w:t>len</w:t>
+      </w:r>
+      <w:proofErr w:type="spellEnd"/>
+      <w:r>
+        <w:rPr>
+          <w:rFonts w:ascii="Consolas" w:eastAsia="Times New Roman" w:hAnsi="Consolas" w:cs="Times New Roman"/>
+          <w:color w:val="D4D4D4"/>
+          <w:sz w:val="21"/>
+          <w:szCs w:val="21"/>
+        </w:rPr>
+        <w:t>(</w:t>
+      </w:r>
+      <w:r>
+        <w:rPr>
+          <w:rFonts w:ascii="Consolas" w:eastAsia="Times New Roman" w:hAnsi="Consolas" w:cs="Times New Roman"/>
+          <w:color w:val="9CDCFE"/>
+          <w:sz w:val="21"/>
+          <w:szCs w:val="21"/>
+        </w:rPr>
+        <w:t>matrix</w:t>
+      </w:r>
+      <w:r>
+        <w:rPr>
+          <w:rFonts w:ascii="Consolas" w:eastAsia="Times New Roman" w:hAnsi="Consolas" w:cs="Times New Roman"/>
+          <w:color w:val="D4D4D4"/>
+          <w:sz w:val="21"/>
+          <w:szCs w:val="21"/>
+        </w:rPr>
+        <w:t>)</w:t>
+      </w:r>
+    </w:p>
+    <w:p>
+      <w:pPr>
+        <w:shd w:val="clear" w:color="auto" w:fill="1E1E1E"/>
+        <w:spacing w:after="0" w:line="285" w:lineRule="atLeast"/>
+        <w:rPr>
+          <w:rFonts w:ascii="Consolas" w:eastAsia="Times New Roman" w:hAnsi="Consolas" w:cs="Times New Roman"/>
+          <w:color w:val="D4D4D4"/>
+          <w:sz w:val="21"/>
+          <w:szCs w:val="21"/>
+        </w:rPr>
+      </w:pPr>
+    </w:p>
+    <w:p>
+      <w:pPr>
+        <w:shd w:val="clear" w:color="auto" w:fill="1E1E1E"/>
+        <w:spacing w:after="0" w:line="285" w:lineRule="atLeast"/>
+        <w:rPr>
+          <w:rFonts w:ascii="Consolas" w:eastAsia="Times New Roman" w:hAnsi="Consolas" w:cs="Times New Roman"/>
+          <w:color w:val="D4D4D4"/>
+          <w:sz w:val="21"/>
+          <w:szCs w:val="21"/>
+        </w:rPr>
+      </w:pPr>
+      <w:r>
+        <w:rPr>
+          <w:rFonts w:ascii="Consolas" w:eastAsia="Times New Roman" w:hAnsi="Consolas" w:cs="Times New Roman"/>
+          <w:color w:val="D4D4D4"/>
+          <w:sz w:val="21"/>
+          <w:szCs w:val="21"/>
+        </w:rPr>
+        <w:t xml:space="preserve">    </w:t>
+      </w:r>
+      <w:r>
+        <w:rPr>
+          <w:rFonts w:ascii="Consolas" w:eastAsia="Times New Roman" w:hAnsi="Consolas" w:cs="Times New Roman"/>
+          <w:color w:val="569CD6"/>
+          <w:sz w:val="21"/>
+          <w:szCs w:val="21"/>
+        </w:rPr>
+        <w:t>def</w:t>
+      </w:r>
+      <w:r>
+        <w:rPr>
+          <w:rFonts w:ascii="Consolas" w:eastAsia="Times New Roman" w:hAnsi="Consolas" w:cs="Times New Roman"/>
+          <w:color w:val="D4D4D4"/>
+          <w:sz w:val="21"/>
+          <w:szCs w:val="21"/>
+        </w:rPr>
+        <w:t xml:space="preserve"> </w:t>
+      </w:r>
+      <w:r>
+        <w:rPr>
+          <w:rFonts w:ascii="Consolas" w:eastAsia="Times New Roman" w:hAnsi="Consolas" w:cs="Times New Roman"/>
+          <w:color w:val="DCDCAA"/>
+          <w:sz w:val="21"/>
+          <w:szCs w:val="21"/>
+        </w:rPr>
+        <w:t>forward</w:t>
+      </w:r>
+      <w:r>
+        <w:rPr>
+          <w:rFonts w:ascii="Consolas" w:eastAsia="Times New Roman" w:hAnsi="Consolas" w:cs="Times New Roman"/>
+          <w:color w:val="D4D4D4"/>
+          <w:sz w:val="21"/>
+          <w:szCs w:val="21"/>
+        </w:rPr>
+        <w:t>(</w:t>
+      </w:r>
+      <w:r>
+        <w:rPr>
+          <w:rFonts w:ascii="Consolas" w:eastAsia="Times New Roman" w:hAnsi="Consolas" w:cs="Times New Roman"/>
+          <w:color w:val="9CDCFE"/>
+          <w:sz w:val="21"/>
+          <w:szCs w:val="21"/>
+        </w:rPr>
+        <w:t>self</w:t>
+      </w:r>
+      <w:r>
+        <w:rPr>
+          <w:rFonts w:ascii="Consolas" w:eastAsia="Times New Roman" w:hAnsi="Consolas" w:cs="Times New Roman"/>
+          <w:color w:val="D4D4D4"/>
+          <w:sz w:val="21"/>
+          <w:szCs w:val="21"/>
+        </w:rPr>
+        <w:t xml:space="preserve">, </w:t>
+      </w:r>
+      <w:proofErr w:type="spellStart"/>
+      <w:r>
+        <w:rPr>
+          <w:rFonts w:ascii="Consolas" w:eastAsia="Times New Roman" w:hAnsi="Consolas" w:cs="Times New Roman"/>
+          <w:color w:val="9CDCFE"/>
+          <w:sz w:val="21"/>
+          <w:szCs w:val="21"/>
+        </w:rPr>
+        <w:t>img</w:t>
+      </w:r>
+      <w:proofErr w:type="spellEnd"/>
+      <w:r>
+        <w:rPr>
+          <w:rFonts w:ascii="Consolas" w:eastAsia="Times New Roman" w:hAnsi="Consolas" w:cs="Times New Roman"/>
+          <w:color w:val="D4D4D4"/>
+          <w:sz w:val="21"/>
+          <w:szCs w:val="21"/>
+        </w:rPr>
+        <w:t>):</w:t>
+      </w:r>
+    </w:p>
+    <w:p>
+      <w:pPr>
+        <w:shd w:val="clear" w:color="auto" w:fill="1E1E1E"/>
+        <w:spacing w:after="0" w:line="285" w:lineRule="atLeast"/>
+        <w:rPr>
+          <w:rFonts w:ascii="Consolas" w:eastAsia="Times New Roman" w:hAnsi="Consolas" w:cs="Times New Roman"/>
+          <w:color w:val="D4D4D4"/>
+          <w:sz w:val="21"/>
+          <w:szCs w:val="21"/>
+        </w:rPr>
+      </w:pPr>
+      <w:r>
+        <w:rPr>
+          <w:rFonts w:ascii="Consolas" w:eastAsia="Times New Roman" w:hAnsi="Consolas" w:cs="Times New Roman"/>
+          <w:color w:val="D4D4D4"/>
+          <w:sz w:val="21"/>
+          <w:szCs w:val="21"/>
+        </w:rPr>
+        <w:t xml:space="preserve">        </w:t>
+      </w:r>
+      <w:r>
+        <w:rPr>
+          <w:rFonts w:ascii="Consolas" w:eastAsia="Times New Roman" w:hAnsi="Consolas" w:cs="Times New Roman"/>
+          <w:color w:val="C586C0"/>
+          <w:sz w:val="21"/>
+          <w:szCs w:val="21"/>
+        </w:rPr>
+        <w:t>pass</w:t>
+      </w:r>
+    </w:p>
+    <w:p>
+      <w:pPr>
+        <w:shd w:val="clear" w:color="auto" w:fill="1E1E1E"/>
+        <w:spacing w:after="0" w:line="285" w:lineRule="atLeast"/>
+        <w:rPr>
+          <w:rFonts w:ascii="Consolas" w:eastAsia="Times New Roman" w:hAnsi="Consolas" w:cs="Times New Roman"/>
+          <w:color w:val="D4D4D4"/>
+          <w:sz w:val="21"/>
+          <w:szCs w:val="21"/>
+        </w:rPr>
+      </w:pPr>
+      <w:r>
+        <w:rPr>
+          <w:rFonts w:ascii="Consolas" w:eastAsia="Times New Roman" w:hAnsi="Consolas" w:cs="Times New Roman"/>
+          <w:color w:val="D4D4D4"/>
+          <w:sz w:val="21"/>
+          <w:szCs w:val="21"/>
+        </w:rPr>
+        <w:t xml:space="preserve">    </w:t>
+      </w:r>
+      <w:r>
+        <w:rPr>
+          <w:rFonts w:ascii="Consolas" w:eastAsia="Times New Roman" w:hAnsi="Consolas" w:cs="Times New Roman"/>
+          <w:color w:val="569CD6"/>
+          <w:sz w:val="21"/>
+          <w:szCs w:val="21"/>
+        </w:rPr>
+        <w:t>def</w:t>
+      </w:r>
+      <w:r>
+        <w:rPr>
+          <w:rFonts w:ascii="Consolas" w:eastAsia="Times New Roman" w:hAnsi="Consolas" w:cs="Times New Roman"/>
+          <w:color w:val="D4D4D4"/>
+          <w:sz w:val="21"/>
+          <w:szCs w:val="21"/>
+        </w:rPr>
+        <w:t xml:space="preserve"> </w:t>
+      </w:r>
+      <w:r>
+        <w:rPr>
+          <w:rFonts w:ascii="Consolas" w:eastAsia="Times New Roman" w:hAnsi="Consolas" w:cs="Times New Roman"/>
+          <w:color w:val="DCDCAA"/>
+          <w:sz w:val="21"/>
+          <w:szCs w:val="21"/>
+        </w:rPr>
+        <w:t>backward</w:t>
+      </w:r>
+      <w:r>
+        <w:rPr>
+          <w:rFonts w:ascii="Consolas" w:eastAsia="Times New Roman" w:hAnsi="Consolas" w:cs="Times New Roman"/>
+          <w:color w:val="D4D4D4"/>
+          <w:sz w:val="21"/>
+          <w:szCs w:val="21"/>
+        </w:rPr>
+        <w:t>(</w:t>
+      </w:r>
+      <w:proofErr w:type="spellStart"/>
+      <w:r>
+        <w:rPr>
+          <w:rFonts w:ascii="Consolas" w:eastAsia="Times New Roman" w:hAnsi="Consolas" w:cs="Times New Roman"/>
+          <w:color w:val="9CDCFE"/>
+          <w:sz w:val="21"/>
+          <w:szCs w:val="21"/>
+        </w:rPr>
+        <w:t>self</w:t>
+      </w:r>
+      <w:r>
+        <w:rPr>
+          <w:rFonts w:ascii="Consolas" w:eastAsia="Times New Roman" w:hAnsi="Consolas" w:cs="Times New Roman"/>
+          <w:color w:val="D4D4D4"/>
+          <w:sz w:val="21"/>
+          <w:szCs w:val="21"/>
+        </w:rPr>
+        <w:t>,</w:t>
+      </w:r>
+      <w:r>
+        <w:rPr>
+          <w:rFonts w:ascii="Consolas" w:eastAsia="Times New Roman" w:hAnsi="Consolas" w:cs="Times New Roman"/>
+          <w:color w:val="9CDCFE"/>
+          <w:sz w:val="21"/>
+          <w:szCs w:val="21"/>
+        </w:rPr>
+        <w:t>dL</w:t>
+      </w:r>
+      <w:proofErr w:type="spellEnd"/>
+      <w:r>
+        <w:rPr>
+          <w:rFonts w:ascii="Consolas" w:eastAsia="Times New Roman" w:hAnsi="Consolas" w:cs="Times New Roman"/>
+          <w:color w:val="D4D4D4"/>
+          <w:sz w:val="21"/>
+          <w:szCs w:val="21"/>
+        </w:rPr>
+        <w:t>):</w:t>
+      </w:r>
+    </w:p>
+    <w:p>
+      <w:pPr>
+        <w:shd w:val="clear" w:color="auto" w:fill="1E1E1E"/>
+        <w:spacing w:after="0" w:line="285" w:lineRule="atLeast"/>
+        <w:rPr>
+          <w:rFonts w:ascii="Consolas" w:eastAsia="Times New Roman" w:hAnsi="Consolas" w:cs="Times New Roman"/>
+          <w:color w:val="D4D4D4"/>
+          <w:sz w:val="21"/>
+          <w:szCs w:val="21"/>
+        </w:rPr>
+      </w:pPr>
+      <w:r>
+        <w:rPr>
+          <w:rFonts w:ascii="Consolas" w:eastAsia="Times New Roman" w:hAnsi="Consolas" w:cs="Times New Roman"/>
+          <w:color w:val="D4D4D4"/>
+          <w:sz w:val="21"/>
+          <w:szCs w:val="21"/>
+        </w:rPr>
+        <w:t xml:space="preserve">        </w:t>
+      </w:r>
+      <w:r>
+        <w:rPr>
+          <w:rFonts w:ascii="Consolas" w:eastAsia="Times New Roman" w:hAnsi="Consolas" w:cs="Times New Roman"/>
+          <w:color w:val="C586C0"/>
+          <w:sz w:val="21"/>
+          <w:szCs w:val="21"/>
+        </w:rPr>
+        <w:t>pass</w:t>
+      </w:r>
+    </w:p>
+    <w:p/>
+    <w:p>
+      <w:r>
+        <w:t>here the filter class is a main executer of the convolution. Its forward function slides a matrix overtop the input image and amplifies and modifies features to be passed down the network stream. The backward function gets called after the start() function completed all forward passes for one input sample. dL variable in the backwards pass is the previous layers derivative. Or downstream loss. This is the gradient from the previous layer. Each layer will receive an upstream gradient from the previous layer and calculate a new downstream gradient which will go to the next layer. This chaining of gradients is called the chain rule. Instead of calculating our networks entire gradient in one go, we can let the network chain partial derivatives as it propagates. This network demonstrates modularity.</w:t>
+      </w:r>
+    </w:p>
+    <w:p>
+      <w:r>
+        <w:rPr>
+          <w:noProof/>
+        </w:rPr>
+        <w:drawing>
+          <wp:inline distT="0" distB="0" distL="0" distR="0" wp14:anchorId="4F5FF9F0" wp14:editId="4C356EF9">
+            <wp:extent cx="4797631" cy="3036962"/>
+            <wp:effectExtent l="0" t="0" r="3175" b="0"/>
+            <wp:docPr id="1" name="Picture 1"/>
+            <wp:cNvGraphicFramePr>
+              <a:graphicFrameLocks xmlns:a="http://schemas.openxmlformats.org/drawingml/2006/main" noChangeAspect="1"/>
+            </wp:cNvGraphicFramePr>
+            <a:graphic xmlns:a="http://schemas.openxmlformats.org/drawingml/2006/main">
+              <a:graphicData uri="http://schemas.openxmlformats.org/drawingml/2006/picture">
+                <pic:pic xmlns:pic="http://schemas.openxmlformats.org/drawingml/2006/picture">
+                  <pic:nvPicPr>
+                    <pic:cNvPr id="0" name="Picture 1"/>
+                    <pic:cNvPicPr>
+                      <a:picLocks noChangeAspect="1" noChangeArrowheads="1"/>
+                    </pic:cNvPicPr>
+                  </pic:nvPicPr>
+                  <pic:blipFill>
+                    <a:blip r:embed="rId9">
+                      <a:extLst>
+                        <a:ext uri="{28A0092B-C50C-407E-A947-70E740481C1C}">
+                          <a14:useLocalDpi xmlns:a14="http://schemas.microsoft.com/office/drawing/2010/main" val="0"/>
+                        </a:ext>
+                      </a:extLst>
+                    </a:blip>
+                    <a:srcRect/>
+                    <a:stretch>
+                      <a:fillRect/>
+                    </a:stretch>
+                  </pic:blipFill>
+                  <pic:spPr bwMode="auto">
+                    <a:xfrm>
+                      <a:off x="0" y="0"/>
+                      <a:ext cx="4805621" cy="3042020"/>
+                    </a:xfrm>
+                    <a:prstGeom prst="rect">
+                      <a:avLst/>
+                    </a:prstGeom>
+                    <a:noFill/>
+                    <a:ln>
+                      <a:noFill/>
+                    </a:ln>
+                  </pic:spPr>
+                </pic:pic>
+              </a:graphicData>
+            </a:graphic>
+          </wp:inline>
+        </w:drawing>
+      </w:r>
+    </w:p>
+    <w:p>
+      <w:pPr>
+        <w:rPr>
+          <w:b/>
+          <w:bCs/>
+        </w:rPr>
+      </w:pPr>
+      <w:r>
+        <w:rPr>
+          <w:b/>
+          <w:bCs/>
+        </w:rPr>
+        <w:t>Unfinished Work</w:t>
+      </w:r>
+    </w:p>
+    <w:p>
+      <w:r>
+        <w:t>I nee</w:t>
+      </w:r>
+      <w:r>
+        <w:t>d to work out the derivatives for the Filter pass. And the average pooling gradient. Once done, I can start to work on the fully connected layer that attaches to the tail end of the convolutional network. This Fully Connected network will be similar to the convolutional one, except that each layer connects to each of the nodes in the next layer. The final layer is a 10-parameter solution vector. This vector will produce a loss value which can then initiate the gradient descent process.</w:t>
+      </w:r>
+    </w:p>
+    <w:p>
+      <w:r>
+        <w:t>Once this is done, I can start to run the CNN on MNIST written digits. Once I minimize the cost and predict digits with fairly high accuracy, I will then start training agents in parallel; exchanging genes and comparing metrics between experiments.</w:t>
+      </w:r>
+    </w:p>
+    <w:p/>
+    <w:p>
+      <w:r>
+        <w:t>References</w:t>
+      </w:r>
+    </w:p>
+    <w:p>
+      <w:r>
+        <w:t>[1]</w:t>
+      </w:r>
+    </w:p>
+    <w:p>
+      <w:r>
+        <w:t>[2]</w:t>
+      </w:r>
+    </w:p>
+    <w:p>
+      <w:r>
+        <w:t>[3]</w:t>
+      </w:r>
+    </w:p>
+    <w:p>
+      <w:r>
+        <w:t>[4]</w:t>
       </w:r>
     </w:p>
     <w:sectPr>
@@ -495,7 +2175,6 @@
   <w:style w:type="character" w:default="1" w:styleId="DefaultParagraphFont">
     <w:name w:val="Default Paragraph Font"/>
     <w:uiPriority w:val="1"/>
-    <w:semiHidden/>
     <w:unhideWhenUsed/>
   </w:style>
   <w:style w:type="table" w:default="1" w:styleId="TableNormal">
@@ -540,6 +2219,18 @@
     <w:rPr>
       <w:color w:val="605E5C"/>
       <w:shd w:val="clear" w:color="auto" w:fill="E1DFDD"/>
+    </w:rPr>
+  </w:style>
+  <w:style w:type="character" w:styleId="FollowedHyperlink">
+    <w:name w:val="FollowedHyperlink"/>
+    <w:basedOn w:val="DefaultParagraphFont"/>
+    <w:uiPriority w:val="99"/>
+    <w:semiHidden/>
+    <w:unhideWhenUsed/>
+    <w:rsid w:val="004A712B"/>
+    <w:rPr>
+      <w:color w:val="954F72" w:themeColor="followedHyperlink"/>
+      <w:u w:val="single"/>
     </w:rPr>
   </w:style>
 </w:styles>

</xml_diff>